<commit_message>
add Lecture-28 into Section-3
</commit_message>
<xml_diff>
--- a/Section-3/Lecture-26.docx
+++ b/Section-3/Lecture-26.docx
@@ -378,6 +378,493 @@
           <w:lang w:val="az-Latn-AZ"/>
         </w:rPr>
       </w:pPr>
+      <w:proofErr w:type="spellStart"/>
+      <w:r>
+        <w:rPr>
+          <w:sz w:val="32"/>
+          <w:szCs w:val="32"/>
+        </w:rPr>
+        <w:t>Daha</w:t>
+      </w:r>
+      <w:proofErr w:type="spellEnd"/>
+      <w:r>
+        <w:rPr>
+          <w:sz w:val="32"/>
+          <w:szCs w:val="32"/>
+        </w:rPr>
+        <w:t xml:space="preserve"> </w:t>
+      </w:r>
+      <w:proofErr w:type="spellStart"/>
+      <w:r>
+        <w:rPr>
+          <w:sz w:val="32"/>
+          <w:szCs w:val="32"/>
+        </w:rPr>
+        <w:t>sonra</w:t>
+      </w:r>
+      <w:proofErr w:type="spellEnd"/>
+      <w:r>
+        <w:rPr>
+          <w:sz w:val="32"/>
+          <w:szCs w:val="32"/>
+        </w:rPr>
+        <w:t xml:space="preserve"> </w:t>
+      </w:r>
+      <w:r>
+        <w:rPr>
+          <w:b/>
+          <w:sz w:val="32"/>
+          <w:szCs w:val="32"/>
+        </w:rPr>
+        <w:t xml:space="preserve">users, photos </w:t>
+      </w:r>
+      <w:r>
+        <w:rPr>
+          <w:sz w:val="32"/>
+          <w:szCs w:val="32"/>
+        </w:rPr>
+        <w:t>table-</w:t>
+      </w:r>
+      <w:proofErr w:type="spellStart"/>
+      <w:r>
+        <w:rPr>
+          <w:sz w:val="32"/>
+          <w:szCs w:val="32"/>
+        </w:rPr>
+        <w:t>lar</w:t>
+      </w:r>
+      <w:proofErr w:type="spellEnd"/>
+      <w:r>
+        <w:rPr>
+          <w:sz w:val="32"/>
+          <w:szCs w:val="32"/>
+          <w:lang w:val="az-Latn-AZ"/>
+        </w:rPr>
+        <w:t xml:space="preserve">ında saxlanılacaq datalar bizim instagram səhifəmizdə harda gözükməkdədir deyiriksə aşağıdakı şəklə baxaraq </w:t>
+      </w:r>
+      <w:proofErr w:type="gramStart"/>
+      <w:r>
+        <w:rPr>
+          <w:sz w:val="32"/>
+          <w:szCs w:val="32"/>
+          <w:lang w:val="az-Latn-AZ"/>
+        </w:rPr>
+        <w:t>az</w:t>
+      </w:r>
+      <w:proofErr w:type="gramEnd"/>
+      <w:r>
+        <w:rPr>
+          <w:sz w:val="32"/>
+          <w:szCs w:val="32"/>
+          <w:lang w:val="az-Latn-AZ"/>
+        </w:rPr>
+        <w:t xml:space="preserve"> öncə söylədiyim </w:t>
+      </w:r>
+      <w:r>
+        <w:rPr>
+          <w:b/>
+          <w:sz w:val="32"/>
+          <w:szCs w:val="32"/>
+          <w:lang w:val="az-Latn-AZ"/>
+        </w:rPr>
+        <w:t>table-</w:t>
+      </w:r>
+      <w:r>
+        <w:rPr>
+          <w:sz w:val="32"/>
+          <w:szCs w:val="32"/>
+          <w:lang w:val="az-Latn-AZ"/>
+        </w:rPr>
+        <w:t>ların nə olduğunu daha yaxşı anlıya bilərsiniz.</w:t>
+      </w:r>
+    </w:p>
+    <w:p>
+      <w:pPr>
+        <w:jc w:val="both"/>
+        <w:rPr>
+          <w:sz w:val="32"/>
+          <w:szCs w:val="32"/>
+          <w:lang w:val="az-Latn-AZ"/>
+        </w:rPr>
+      </w:pPr>
+    </w:p>
+    <w:p>
+      <w:pPr>
+        <w:jc w:val="both"/>
+        <w:rPr>
+          <w:sz w:val="32"/>
+          <w:szCs w:val="32"/>
+          <w:lang w:val="az-Latn-AZ"/>
+        </w:rPr>
+      </w:pPr>
+    </w:p>
+    <w:p>
+      <w:pPr>
+        <w:jc w:val="both"/>
+        <w:rPr>
+          <w:sz w:val="32"/>
+          <w:szCs w:val="32"/>
+          <w:lang w:val="az-Latn-AZ"/>
+        </w:rPr>
+      </w:pPr>
+    </w:p>
+    <w:p>
+      <w:pPr>
+        <w:jc w:val="both"/>
+        <w:rPr>
+          <w:sz w:val="32"/>
+          <w:szCs w:val="32"/>
+          <w:lang w:val="az-Latn-AZ"/>
+        </w:rPr>
+      </w:pPr>
+    </w:p>
+    <w:p>
+      <w:pPr>
+        <w:jc w:val="both"/>
+        <w:rPr>
+          <w:sz w:val="32"/>
+          <w:szCs w:val="32"/>
+          <w:lang w:val="az-Latn-AZ"/>
+        </w:rPr>
+      </w:pPr>
+      <w:r>
+        <w:rPr>
+          <w:noProof/>
+          <w:sz w:val="32"/>
+          <w:szCs w:val="32"/>
+        </w:rPr>
+        <w:lastRenderedPageBreak/>
+        <w:drawing>
+          <wp:anchor distT="0" distB="0" distL="114300" distR="114300" simplePos="0" relativeHeight="251660288" behindDoc="0" locked="0" layoutInCell="1" allowOverlap="1" wp14:anchorId="538DFF0F" wp14:editId="097EB5FF">
+            <wp:simplePos x="0" y="0"/>
+            <wp:positionH relativeFrom="margin">
+              <wp:align>right</wp:align>
+            </wp:positionH>
+            <wp:positionV relativeFrom="paragraph">
+              <wp:posOffset>0</wp:posOffset>
+            </wp:positionV>
+            <wp:extent cx="5943600" cy="4309110"/>
+            <wp:effectExtent l="0" t="0" r="0" b="0"/>
+            <wp:wrapSquare wrapText="bothSides"/>
+            <wp:docPr id="3" name="Picture 3"/>
+            <wp:cNvGraphicFramePr>
+              <a:graphicFrameLocks xmlns:a="http://schemas.openxmlformats.org/drawingml/2006/main" noChangeAspect="1"/>
+            </wp:cNvGraphicFramePr>
+            <a:graphic xmlns:a="http://schemas.openxmlformats.org/drawingml/2006/main">
+              <a:graphicData uri="http://schemas.openxmlformats.org/drawingml/2006/picture">
+                <pic:pic xmlns:pic="http://schemas.openxmlformats.org/drawingml/2006/picture">
+                  <pic:nvPicPr>
+                    <pic:cNvPr id="3" name="2.jpg"/>
+                    <pic:cNvPicPr/>
+                  </pic:nvPicPr>
+                  <pic:blipFill>
+                    <a:blip r:embed="rId7">
+                      <a:extLst>
+                        <a:ext uri="{28A0092B-C50C-407E-A947-70E740481C1C}">
+                          <a14:useLocalDpi xmlns:a14="http://schemas.microsoft.com/office/drawing/2010/main" val="0"/>
+                        </a:ext>
+                      </a:extLst>
+                    </a:blip>
+                    <a:stretch>
+                      <a:fillRect/>
+                    </a:stretch>
+                  </pic:blipFill>
+                  <pic:spPr>
+                    <a:xfrm>
+                      <a:off x="0" y="0"/>
+                      <a:ext cx="5943600" cy="4309110"/>
+                    </a:xfrm>
+                    <a:prstGeom prst="rect">
+                      <a:avLst/>
+                    </a:prstGeom>
+                  </pic:spPr>
+                </pic:pic>
+              </a:graphicData>
+            </a:graphic>
+          </wp:anchor>
+        </w:drawing>
+      </w:r>
+    </w:p>
+    <w:p>
+      <w:pPr>
+        <w:jc w:val="both"/>
+        <w:rPr>
+          <w:sz w:val="32"/>
+          <w:szCs w:val="32"/>
+        </w:rPr>
+      </w:pPr>
+      <w:proofErr w:type="spellStart"/>
+      <w:proofErr w:type="gramStart"/>
+      <w:r>
+        <w:rPr>
+          <w:sz w:val="32"/>
+          <w:szCs w:val="32"/>
+        </w:rPr>
+        <w:t>g</w:t>
+      </w:r>
+      <w:r>
+        <w:rPr>
+          <w:sz w:val="32"/>
+          <w:szCs w:val="32"/>
+        </w:rPr>
+        <w:t>ördüyümüz</w:t>
+      </w:r>
+      <w:proofErr w:type="spellEnd"/>
+      <w:proofErr w:type="gramEnd"/>
+      <w:r>
+        <w:rPr>
+          <w:sz w:val="32"/>
+          <w:szCs w:val="32"/>
+        </w:rPr>
+        <w:t xml:space="preserve"> </w:t>
+      </w:r>
+      <w:proofErr w:type="spellStart"/>
+      <w:r>
+        <w:rPr>
+          <w:sz w:val="32"/>
+          <w:szCs w:val="32"/>
+        </w:rPr>
+        <w:t>kimi</w:t>
+      </w:r>
+      <w:proofErr w:type="spellEnd"/>
+      <w:r>
+        <w:rPr>
+          <w:sz w:val="32"/>
+          <w:szCs w:val="32"/>
+        </w:rPr>
+        <w:t xml:space="preserve"> </w:t>
+      </w:r>
+      <w:r>
+        <w:rPr>
+          <w:b/>
+          <w:sz w:val="32"/>
+          <w:szCs w:val="32"/>
+        </w:rPr>
+        <w:t>users</w:t>
+      </w:r>
+      <w:r>
+        <w:rPr>
+          <w:sz w:val="32"/>
+          <w:szCs w:val="32"/>
+        </w:rPr>
+        <w:t xml:space="preserve"> table-</w:t>
+      </w:r>
+      <w:proofErr w:type="spellStart"/>
+      <w:r>
+        <w:rPr>
+          <w:sz w:val="32"/>
+          <w:szCs w:val="32"/>
+        </w:rPr>
+        <w:t>ında</w:t>
+      </w:r>
+      <w:proofErr w:type="spellEnd"/>
+      <w:r>
+        <w:rPr>
+          <w:sz w:val="32"/>
+          <w:szCs w:val="32"/>
+        </w:rPr>
+        <w:t xml:space="preserve"> </w:t>
+      </w:r>
+      <w:r>
+        <w:rPr>
+          <w:b/>
+          <w:sz w:val="32"/>
+          <w:szCs w:val="32"/>
+        </w:rPr>
+        <w:t xml:space="preserve">Profile for a user </w:t>
+      </w:r>
+      <w:proofErr w:type="spellStart"/>
+      <w:r>
+        <w:rPr>
+          <w:sz w:val="32"/>
+          <w:szCs w:val="32"/>
+        </w:rPr>
+        <w:t>işarələnən</w:t>
+      </w:r>
+      <w:proofErr w:type="spellEnd"/>
+      <w:r>
+        <w:rPr>
+          <w:sz w:val="32"/>
+          <w:szCs w:val="32"/>
+        </w:rPr>
+        <w:t xml:space="preserve"> </w:t>
+      </w:r>
+      <w:proofErr w:type="spellStart"/>
+      <w:r>
+        <w:rPr>
+          <w:sz w:val="32"/>
+          <w:szCs w:val="32"/>
+        </w:rPr>
+        <w:t>hissədə</w:t>
+      </w:r>
+      <w:proofErr w:type="spellEnd"/>
+      <w:r>
+        <w:rPr>
+          <w:sz w:val="32"/>
+          <w:szCs w:val="32"/>
+        </w:rPr>
+        <w:t xml:space="preserve"> </w:t>
+      </w:r>
+      <w:proofErr w:type="spellStart"/>
+      <w:r>
+        <w:rPr>
+          <w:sz w:val="32"/>
+          <w:szCs w:val="32"/>
+        </w:rPr>
+        <w:t>məlumatlar</w:t>
+      </w:r>
+      <w:proofErr w:type="spellEnd"/>
+      <w:r>
+        <w:rPr>
+          <w:sz w:val="32"/>
+          <w:szCs w:val="32"/>
+        </w:rPr>
+        <w:t xml:space="preserve"> </w:t>
+      </w:r>
+      <w:proofErr w:type="spellStart"/>
+      <w:r>
+        <w:rPr>
+          <w:sz w:val="32"/>
+          <w:szCs w:val="32"/>
+        </w:rPr>
+        <w:t>saxlanılmaqdadır</w:t>
+      </w:r>
+      <w:proofErr w:type="spellEnd"/>
+      <w:r>
+        <w:rPr>
+          <w:sz w:val="32"/>
+          <w:szCs w:val="32"/>
+        </w:rPr>
+        <w:t xml:space="preserve">, </w:t>
+      </w:r>
+      <w:r>
+        <w:rPr>
+          <w:b/>
+          <w:sz w:val="32"/>
+          <w:szCs w:val="32"/>
+        </w:rPr>
+        <w:t xml:space="preserve">List of photos </w:t>
+      </w:r>
+      <w:proofErr w:type="spellStart"/>
+      <w:r>
+        <w:rPr>
+          <w:sz w:val="32"/>
+          <w:szCs w:val="32"/>
+        </w:rPr>
+        <w:t>hissəsi</w:t>
+      </w:r>
+      <w:proofErr w:type="spellEnd"/>
+      <w:r>
+        <w:rPr>
+          <w:sz w:val="32"/>
+          <w:szCs w:val="32"/>
+        </w:rPr>
+        <w:t xml:space="preserve"> </w:t>
+      </w:r>
+      <w:proofErr w:type="spellStart"/>
+      <w:r>
+        <w:rPr>
+          <w:sz w:val="32"/>
+          <w:szCs w:val="32"/>
+        </w:rPr>
+        <w:t>isə</w:t>
+      </w:r>
+      <w:proofErr w:type="spellEnd"/>
+      <w:r>
+        <w:rPr>
+          <w:sz w:val="32"/>
+          <w:szCs w:val="32"/>
+        </w:rPr>
+        <w:t xml:space="preserve"> </w:t>
+      </w:r>
+      <w:r>
+        <w:rPr>
+          <w:b/>
+          <w:sz w:val="32"/>
+          <w:szCs w:val="32"/>
+        </w:rPr>
+        <w:t xml:space="preserve">photos </w:t>
+      </w:r>
+      <w:r>
+        <w:rPr>
+          <w:sz w:val="32"/>
+          <w:szCs w:val="32"/>
+        </w:rPr>
+        <w:t>table-</w:t>
+      </w:r>
+      <w:proofErr w:type="spellStart"/>
+      <w:r>
+        <w:rPr>
+          <w:sz w:val="32"/>
+          <w:szCs w:val="32"/>
+        </w:rPr>
+        <w:t>na</w:t>
+      </w:r>
+      <w:proofErr w:type="spellEnd"/>
+      <w:r>
+        <w:rPr>
+          <w:sz w:val="32"/>
+          <w:szCs w:val="32"/>
+        </w:rPr>
+        <w:t xml:space="preserve"> </w:t>
+      </w:r>
+      <w:proofErr w:type="spellStart"/>
+      <w:r>
+        <w:rPr>
+          <w:sz w:val="32"/>
+          <w:szCs w:val="32"/>
+        </w:rPr>
+        <w:t>şamil</w:t>
+      </w:r>
+      <w:proofErr w:type="spellEnd"/>
+      <w:r>
+        <w:rPr>
+          <w:sz w:val="32"/>
+          <w:szCs w:val="32"/>
+        </w:rPr>
+        <w:t xml:space="preserve"> </w:t>
+      </w:r>
+      <w:proofErr w:type="spellStart"/>
+      <w:r>
+        <w:rPr>
+          <w:sz w:val="32"/>
+          <w:szCs w:val="32"/>
+        </w:rPr>
+        <w:t>göstərməkdədir</w:t>
+      </w:r>
+      <w:proofErr w:type="spellEnd"/>
+      <w:r>
+        <w:rPr>
+          <w:sz w:val="32"/>
+          <w:szCs w:val="32"/>
+        </w:rPr>
+        <w:t>.</w:t>
+      </w:r>
+    </w:p>
+    <w:p>
+      <w:pPr>
+        <w:jc w:val="both"/>
+        <w:rPr>
+          <w:sz w:val="32"/>
+          <w:szCs w:val="32"/>
+          <w:lang w:val="az-Latn-AZ"/>
+        </w:rPr>
+      </w:pPr>
+    </w:p>
+    <w:p>
+      <w:pPr>
+        <w:pStyle w:val="ListParagraph"/>
+        <w:numPr>
+          <w:ilvl w:val="0"/>
+          <w:numId w:val="2"/>
+        </w:numPr>
+        <w:jc w:val="both"/>
+        <w:rPr>
+          <w:sz w:val="32"/>
+          <w:szCs w:val="32"/>
+          <w:lang w:val="az-Latn-AZ"/>
+        </w:rPr>
+      </w:pPr>
       <w:r>
         <w:rPr>
           <w:sz w:val="32"/>
@@ -461,7 +948,7 @@
         </w:rPr>
         <w:lastRenderedPageBreak/>
         <w:drawing>
-          <wp:inline distT="0" distB="0" distL="0" distR="0">
+          <wp:inline distT="0" distB="0" distL="0" distR="0" wp14:anchorId="12FF8D64" wp14:editId="70DFF9BC">
             <wp:extent cx="5943600" cy="3306445"/>
             <wp:effectExtent l="0" t="0" r="0" b="8255"/>
             <wp:docPr id="5" name="Picture 5"/>
@@ -476,7 +963,7 @@
                     <pic:cNvPicPr/>
                   </pic:nvPicPr>
                   <pic:blipFill>
-                    <a:blip r:embed="rId7">
+                    <a:blip r:embed="rId8">
                       <a:extLst>
                         <a:ext uri="{28A0092B-C50C-407E-A947-70E740481C1C}">
                           <a14:useLocalDpi xmlns:a14="http://schemas.microsoft.com/office/drawing/2010/main" val="0"/>
@@ -550,7 +1037,7 @@
           <w:szCs w:val="32"/>
           <w:lang w:val="az-Latn-AZ"/>
         </w:rPr>
-        <w:t xml:space="preserve">həm comment yaza bilir həmdə </w:t>
+        <w:t xml:space="preserve">həm </w:t>
       </w:r>
       <w:r>
         <w:rPr>
@@ -559,6 +1046,23 @@
           <w:szCs w:val="32"/>
           <w:lang w:val="az-Latn-AZ"/>
         </w:rPr>
+        <w:t>comment</w:t>
+      </w:r>
+      <w:r>
+        <w:rPr>
+          <w:sz w:val="32"/>
+          <w:szCs w:val="32"/>
+          <w:lang w:val="az-Latn-AZ"/>
+        </w:rPr>
+        <w:t xml:space="preserve"> yaza bilir həmdə </w:t>
+      </w:r>
+      <w:r>
+        <w:rPr>
+          <w:b/>
+          <w:sz w:val="32"/>
+          <w:szCs w:val="32"/>
+          <w:lang w:val="az-Latn-AZ"/>
+        </w:rPr>
         <w:t xml:space="preserve">like </w:t>
       </w:r>
       <w:r>
@@ -586,7 +1090,7 @@
           <w:szCs w:val="32"/>
         </w:rPr>
         <w:drawing>
-          <wp:inline distT="0" distB="0" distL="0" distR="0">
+          <wp:inline distT="0" distB="0" distL="0" distR="0" wp14:anchorId="30EED44D" wp14:editId="55535AD9">
             <wp:extent cx="5943600" cy="3213100"/>
             <wp:effectExtent l="0" t="0" r="0" b="6350"/>
             <wp:docPr id="6" name="Picture 6"/>
@@ -601,7 +1105,7 @@
                     <pic:cNvPicPr/>
                   </pic:nvPicPr>
                   <pic:blipFill>
-                    <a:blip r:embed="rId8">
+                    <a:blip r:embed="rId9">
                       <a:extLst>
                         <a:ext uri="{28A0092B-C50C-407E-A947-70E740481C1C}">
                           <a14:useLocalDpi xmlns:a14="http://schemas.microsoft.com/office/drawing/2010/main" val="0"/>
@@ -702,7 +1206,7 @@
           <w:szCs w:val="32"/>
         </w:rPr>
         <w:drawing>
-          <wp:anchor distT="0" distB="0" distL="114300" distR="114300" simplePos="0" relativeHeight="251662336" behindDoc="0" locked="0" layoutInCell="1" allowOverlap="1" wp14:anchorId="456A1CF0" wp14:editId="12E4EF18">
+          <wp:anchor distT="0" distB="0" distL="114300" distR="114300" simplePos="0" relativeHeight="251662336" behindDoc="0" locked="0" layoutInCell="1" allowOverlap="1" wp14:anchorId="79D11E9B" wp14:editId="66901019">
             <wp:simplePos x="0" y="0"/>
             <wp:positionH relativeFrom="column">
               <wp:posOffset>464820</wp:posOffset>
@@ -725,7 +1229,7 @@
                     <pic:cNvPicPr/>
                   </pic:nvPicPr>
                   <pic:blipFill>
-                    <a:blip r:embed="rId9">
+                    <a:blip r:embed="rId10">
                       <a:extLst>
                         <a:ext uri="{28A0092B-C50C-407E-A947-70E740481C1C}">
                           <a14:useLocalDpi xmlns:a14="http://schemas.microsoft.com/office/drawing/2010/main" val="0"/>
@@ -833,434 +1337,6 @@
       <w:bookmarkStart w:id="0" w:name="_GoBack"/>
       <w:bookmarkEnd w:id="0"/>
     </w:p>
-    <w:p>
-      <w:pPr>
-        <w:pStyle w:val="ListParagraph"/>
-        <w:numPr>
-          <w:ilvl w:val="0"/>
-          <w:numId w:val="2"/>
-        </w:numPr>
-        <w:jc w:val="both"/>
-        <w:rPr>
-          <w:sz w:val="32"/>
-          <w:szCs w:val="32"/>
-        </w:rPr>
-      </w:pPr>
-      <w:r>
-        <w:rPr>
-          <w:noProof/>
-          <w:sz w:val="32"/>
-          <w:szCs w:val="32"/>
-        </w:rPr>
-        <w:lastRenderedPageBreak/>
-        <w:drawing>
-          <wp:anchor distT="0" distB="0" distL="114300" distR="114300" simplePos="0" relativeHeight="251660288" behindDoc="0" locked="0" layoutInCell="1" allowOverlap="1" wp14:anchorId="3835DDE9" wp14:editId="058F0732">
-            <wp:simplePos x="0" y="0"/>
-            <wp:positionH relativeFrom="column">
-              <wp:posOffset>251460</wp:posOffset>
-            </wp:positionH>
-            <wp:positionV relativeFrom="paragraph">
-              <wp:posOffset>1082040</wp:posOffset>
-            </wp:positionV>
-            <wp:extent cx="5943600" cy="4309110"/>
-            <wp:effectExtent l="0" t="0" r="0" b="0"/>
-            <wp:wrapSquare wrapText="bothSides"/>
-            <wp:docPr id="3" name="Picture 3"/>
-            <wp:cNvGraphicFramePr>
-              <a:graphicFrameLocks xmlns:a="http://schemas.openxmlformats.org/drawingml/2006/main" noChangeAspect="1"/>
-            </wp:cNvGraphicFramePr>
-            <a:graphic xmlns:a="http://schemas.openxmlformats.org/drawingml/2006/main">
-              <a:graphicData uri="http://schemas.openxmlformats.org/drawingml/2006/picture">
-                <pic:pic xmlns:pic="http://schemas.openxmlformats.org/drawingml/2006/picture">
-                  <pic:nvPicPr>
-                    <pic:cNvPr id="3" name="2.jpg"/>
-                    <pic:cNvPicPr/>
-                  </pic:nvPicPr>
-                  <pic:blipFill>
-                    <a:blip r:embed="rId10">
-                      <a:extLst>
-                        <a:ext uri="{28A0092B-C50C-407E-A947-70E740481C1C}">
-                          <a14:useLocalDpi xmlns:a14="http://schemas.microsoft.com/office/drawing/2010/main" val="0"/>
-                        </a:ext>
-                      </a:extLst>
-                    </a:blip>
-                    <a:stretch>
-                      <a:fillRect/>
-                    </a:stretch>
-                  </pic:blipFill>
-                  <pic:spPr>
-                    <a:xfrm>
-                      <a:off x="0" y="0"/>
-                      <a:ext cx="5943600" cy="4309110"/>
-                    </a:xfrm>
-                    <a:prstGeom prst="rect">
-                      <a:avLst/>
-                    </a:prstGeom>
-                  </pic:spPr>
-                </pic:pic>
-              </a:graphicData>
-            </a:graphic>
-          </wp:anchor>
-        </w:drawing>
-      </w:r>
-      <w:proofErr w:type="spellStart"/>
-      <w:r>
-        <w:rPr>
-          <w:sz w:val="32"/>
-          <w:szCs w:val="32"/>
-        </w:rPr>
-        <w:t>Daha</w:t>
-      </w:r>
-      <w:proofErr w:type="spellEnd"/>
-      <w:r>
-        <w:rPr>
-          <w:sz w:val="32"/>
-          <w:szCs w:val="32"/>
-        </w:rPr>
-        <w:t xml:space="preserve"> </w:t>
-      </w:r>
-      <w:proofErr w:type="spellStart"/>
-      <w:r>
-        <w:rPr>
-          <w:sz w:val="32"/>
-          <w:szCs w:val="32"/>
-        </w:rPr>
-        <w:t>sonra</w:t>
-      </w:r>
-      <w:proofErr w:type="spellEnd"/>
-      <w:r>
-        <w:rPr>
-          <w:sz w:val="32"/>
-          <w:szCs w:val="32"/>
-        </w:rPr>
-        <w:t xml:space="preserve"> </w:t>
-      </w:r>
-      <w:r>
-        <w:rPr>
-          <w:b/>
-          <w:sz w:val="32"/>
-          <w:szCs w:val="32"/>
-        </w:rPr>
-        <w:t xml:space="preserve">users, photos </w:t>
-      </w:r>
-      <w:r>
-        <w:rPr>
-          <w:sz w:val="32"/>
-          <w:szCs w:val="32"/>
-        </w:rPr>
-        <w:t>table-</w:t>
-      </w:r>
-      <w:proofErr w:type="spellStart"/>
-      <w:r>
-        <w:rPr>
-          <w:sz w:val="32"/>
-          <w:szCs w:val="32"/>
-        </w:rPr>
-        <w:t>lar</w:t>
-      </w:r>
-      <w:proofErr w:type="spellEnd"/>
-      <w:r>
-        <w:rPr>
-          <w:sz w:val="32"/>
-          <w:szCs w:val="32"/>
-          <w:lang w:val="az-Latn-AZ"/>
-        </w:rPr>
-        <w:t xml:space="preserve">ında saxlanılacaq datalar bizim instagram səhifəmizdə harda gözükməkdədir deyiriksə aşağıdakı şəklə baxaraq </w:t>
-      </w:r>
-      <w:proofErr w:type="gramStart"/>
-      <w:r>
-        <w:rPr>
-          <w:sz w:val="32"/>
-          <w:szCs w:val="32"/>
-          <w:lang w:val="az-Latn-AZ"/>
-        </w:rPr>
-        <w:t>az</w:t>
-      </w:r>
-      <w:proofErr w:type="gramEnd"/>
-      <w:r>
-        <w:rPr>
-          <w:sz w:val="32"/>
-          <w:szCs w:val="32"/>
-          <w:lang w:val="az-Latn-AZ"/>
-        </w:rPr>
-        <w:t xml:space="preserve"> öncə söylədiyim </w:t>
-      </w:r>
-      <w:r>
-        <w:rPr>
-          <w:b/>
-          <w:sz w:val="32"/>
-          <w:szCs w:val="32"/>
-          <w:lang w:val="az-Latn-AZ"/>
-        </w:rPr>
-        <w:t>table-</w:t>
-      </w:r>
-      <w:r>
-        <w:rPr>
-          <w:sz w:val="32"/>
-          <w:szCs w:val="32"/>
-          <w:lang w:val="az-Latn-AZ"/>
-        </w:rPr>
-        <w:t>ların nə olduğunu daha yaxşı anlıya bilərsiniz.</w:t>
-      </w:r>
-    </w:p>
-    <w:p>
-      <w:pPr>
-        <w:jc w:val="both"/>
-        <w:rPr>
-          <w:sz w:val="32"/>
-          <w:szCs w:val="32"/>
-        </w:rPr>
-      </w:pPr>
-    </w:p>
-    <w:p>
-      <w:pPr>
-        <w:jc w:val="both"/>
-        <w:rPr>
-          <w:sz w:val="32"/>
-          <w:szCs w:val="32"/>
-        </w:rPr>
-      </w:pPr>
-      <w:proofErr w:type="spellStart"/>
-      <w:r>
-        <w:rPr>
-          <w:sz w:val="32"/>
-          <w:szCs w:val="32"/>
-        </w:rPr>
-        <w:t>Gördüyümüz</w:t>
-      </w:r>
-      <w:proofErr w:type="spellEnd"/>
-      <w:r>
-        <w:rPr>
-          <w:sz w:val="32"/>
-          <w:szCs w:val="32"/>
-        </w:rPr>
-        <w:t xml:space="preserve"> </w:t>
-      </w:r>
-      <w:proofErr w:type="spellStart"/>
-      <w:r>
-        <w:rPr>
-          <w:sz w:val="32"/>
-          <w:szCs w:val="32"/>
-        </w:rPr>
-        <w:t>kimi</w:t>
-      </w:r>
-      <w:proofErr w:type="spellEnd"/>
-      <w:r>
-        <w:rPr>
-          <w:sz w:val="32"/>
-          <w:szCs w:val="32"/>
-        </w:rPr>
-        <w:t xml:space="preserve"> </w:t>
-      </w:r>
-      <w:proofErr w:type="gramStart"/>
-      <w:r>
-        <w:rPr>
-          <w:b/>
-          <w:sz w:val="32"/>
-          <w:szCs w:val="32"/>
-        </w:rPr>
-        <w:t>users</w:t>
-      </w:r>
-      <w:proofErr w:type="gramEnd"/>
-      <w:r>
-        <w:rPr>
-          <w:sz w:val="32"/>
-          <w:szCs w:val="32"/>
-        </w:rPr>
-        <w:t xml:space="preserve"> table-</w:t>
-      </w:r>
-      <w:proofErr w:type="spellStart"/>
-      <w:r>
-        <w:rPr>
-          <w:sz w:val="32"/>
-          <w:szCs w:val="32"/>
-        </w:rPr>
-        <w:t>ında</w:t>
-      </w:r>
-      <w:proofErr w:type="spellEnd"/>
-      <w:r>
-        <w:rPr>
-          <w:sz w:val="32"/>
-          <w:szCs w:val="32"/>
-        </w:rPr>
-        <w:t xml:space="preserve"> </w:t>
-      </w:r>
-      <w:r>
-        <w:rPr>
-          <w:b/>
-          <w:sz w:val="32"/>
-          <w:szCs w:val="32"/>
-        </w:rPr>
-        <w:t xml:space="preserve">Profile for a user </w:t>
-      </w:r>
-      <w:proofErr w:type="spellStart"/>
-      <w:r>
-        <w:rPr>
-          <w:sz w:val="32"/>
-          <w:szCs w:val="32"/>
-        </w:rPr>
-        <w:t>işarələnən</w:t>
-      </w:r>
-      <w:proofErr w:type="spellEnd"/>
-      <w:r>
-        <w:rPr>
-          <w:sz w:val="32"/>
-          <w:szCs w:val="32"/>
-        </w:rPr>
-        <w:t xml:space="preserve"> </w:t>
-      </w:r>
-      <w:proofErr w:type="spellStart"/>
-      <w:r>
-        <w:rPr>
-          <w:sz w:val="32"/>
-          <w:szCs w:val="32"/>
-        </w:rPr>
-        <w:t>hissədə</w:t>
-      </w:r>
-      <w:proofErr w:type="spellEnd"/>
-      <w:r>
-        <w:rPr>
-          <w:sz w:val="32"/>
-          <w:szCs w:val="32"/>
-        </w:rPr>
-        <w:t xml:space="preserve"> </w:t>
-      </w:r>
-      <w:proofErr w:type="spellStart"/>
-      <w:r>
-        <w:rPr>
-          <w:sz w:val="32"/>
-          <w:szCs w:val="32"/>
-        </w:rPr>
-        <w:t>məlumatlar</w:t>
-      </w:r>
-      <w:proofErr w:type="spellEnd"/>
-      <w:r>
-        <w:rPr>
-          <w:sz w:val="32"/>
-          <w:szCs w:val="32"/>
-        </w:rPr>
-        <w:t xml:space="preserve"> </w:t>
-      </w:r>
-      <w:proofErr w:type="spellStart"/>
-      <w:r>
-        <w:rPr>
-          <w:sz w:val="32"/>
-          <w:szCs w:val="32"/>
-        </w:rPr>
-        <w:t>saxlanılmaqdadır</w:t>
-      </w:r>
-      <w:proofErr w:type="spellEnd"/>
-      <w:r>
-        <w:rPr>
-          <w:sz w:val="32"/>
-          <w:szCs w:val="32"/>
-        </w:rPr>
-        <w:t xml:space="preserve">, </w:t>
-      </w:r>
-      <w:r>
-        <w:rPr>
-          <w:b/>
-          <w:sz w:val="32"/>
-          <w:szCs w:val="32"/>
-        </w:rPr>
-        <w:t xml:space="preserve">List of photos </w:t>
-      </w:r>
-      <w:proofErr w:type="spellStart"/>
-      <w:r>
-        <w:rPr>
-          <w:sz w:val="32"/>
-          <w:szCs w:val="32"/>
-        </w:rPr>
-        <w:t>hissəsi</w:t>
-      </w:r>
-      <w:proofErr w:type="spellEnd"/>
-      <w:r>
-        <w:rPr>
-          <w:sz w:val="32"/>
-          <w:szCs w:val="32"/>
-        </w:rPr>
-        <w:t xml:space="preserve"> </w:t>
-      </w:r>
-      <w:proofErr w:type="spellStart"/>
-      <w:r>
-        <w:rPr>
-          <w:sz w:val="32"/>
-          <w:szCs w:val="32"/>
-        </w:rPr>
-        <w:t>isə</w:t>
-      </w:r>
-      <w:proofErr w:type="spellEnd"/>
-      <w:r>
-        <w:rPr>
-          <w:sz w:val="32"/>
-          <w:szCs w:val="32"/>
-        </w:rPr>
-        <w:t xml:space="preserve"> </w:t>
-      </w:r>
-      <w:r>
-        <w:rPr>
-          <w:b/>
-          <w:sz w:val="32"/>
-          <w:szCs w:val="32"/>
-        </w:rPr>
-        <w:t xml:space="preserve">photos </w:t>
-      </w:r>
-      <w:r>
-        <w:rPr>
-          <w:sz w:val="32"/>
-          <w:szCs w:val="32"/>
-        </w:rPr>
-        <w:t>table-</w:t>
-      </w:r>
-      <w:proofErr w:type="spellStart"/>
-      <w:r>
-        <w:rPr>
-          <w:sz w:val="32"/>
-          <w:szCs w:val="32"/>
-        </w:rPr>
-        <w:t>na</w:t>
-      </w:r>
-      <w:proofErr w:type="spellEnd"/>
-      <w:r>
-        <w:rPr>
-          <w:sz w:val="32"/>
-          <w:szCs w:val="32"/>
-        </w:rPr>
-        <w:t xml:space="preserve"> </w:t>
-      </w:r>
-      <w:proofErr w:type="spellStart"/>
-      <w:r>
-        <w:rPr>
-          <w:sz w:val="32"/>
-          <w:szCs w:val="32"/>
-        </w:rPr>
-        <w:t>şamil</w:t>
-      </w:r>
-      <w:proofErr w:type="spellEnd"/>
-      <w:r>
-        <w:rPr>
-          <w:sz w:val="32"/>
-          <w:szCs w:val="32"/>
-        </w:rPr>
-        <w:t xml:space="preserve"> </w:t>
-      </w:r>
-      <w:proofErr w:type="spellStart"/>
-      <w:r>
-        <w:rPr>
-          <w:sz w:val="32"/>
-          <w:szCs w:val="32"/>
-        </w:rPr>
-        <w:t>göstərməkdədir</w:t>
-      </w:r>
-      <w:proofErr w:type="spellEnd"/>
-      <w:r>
-        <w:rPr>
-          <w:sz w:val="32"/>
-          <w:szCs w:val="32"/>
-        </w:rPr>
-        <w:t>.</w:t>
-      </w:r>
-    </w:p>
     <w:sectPr>
       <w:pgSz w:w="12240" w:h="15840"/>
       <w:pgMar w:top="1440" w:right="1440" w:bottom="1440" w:left="1440" w:header="720" w:footer="720" w:gutter="0"/>
@@ -1534,7 +1610,7 @@
   <w:abstractNum w:abstractNumId="3">
     <w:nsid w:val="5EBD4940"/>
     <w:multiLevelType w:val="hybridMultilevel"/>
-    <w:tmpl w:val="5BDA1AE2"/>
+    <w:tmpl w:val="9E745084"/>
     <w:lvl w:ilvl="0" w:tplc="0409000F">
       <w:start w:val="1"/>
       <w:numFmt w:val="decimal"/>
@@ -1621,6 +1697,92 @@
     <w:nsid w:val="6A5A552C"/>
     <w:multiLevelType w:val="hybridMultilevel"/>
     <w:tmpl w:val="7B142208"/>
+    <w:lvl w:ilvl="0" w:tplc="0409000F">
+      <w:start w:val="1"/>
+      <w:numFmt w:val="decimal"/>
+      <w:lvlText w:val="%1."/>
+      <w:lvlJc w:val="left"/>
+      <w:pPr>
+        <w:ind w:left="720" w:hanging="360"/>
+      </w:pPr>
+    </w:lvl>
+    <w:lvl w:ilvl="1" w:tplc="04090019" w:tentative="1">
+      <w:start w:val="1"/>
+      <w:numFmt w:val="lowerLetter"/>
+      <w:lvlText w:val="%2."/>
+      <w:lvlJc w:val="left"/>
+      <w:pPr>
+        <w:ind w:left="1440" w:hanging="360"/>
+      </w:pPr>
+    </w:lvl>
+    <w:lvl w:ilvl="2" w:tplc="0409001B" w:tentative="1">
+      <w:start w:val="1"/>
+      <w:numFmt w:val="lowerRoman"/>
+      <w:lvlText w:val="%3."/>
+      <w:lvlJc w:val="right"/>
+      <w:pPr>
+        <w:ind w:left="2160" w:hanging="180"/>
+      </w:pPr>
+    </w:lvl>
+    <w:lvl w:ilvl="3" w:tplc="0409000F" w:tentative="1">
+      <w:start w:val="1"/>
+      <w:numFmt w:val="decimal"/>
+      <w:lvlText w:val="%4."/>
+      <w:lvlJc w:val="left"/>
+      <w:pPr>
+        <w:ind w:left="2880" w:hanging="360"/>
+      </w:pPr>
+    </w:lvl>
+    <w:lvl w:ilvl="4" w:tplc="04090019" w:tentative="1">
+      <w:start w:val="1"/>
+      <w:numFmt w:val="lowerLetter"/>
+      <w:lvlText w:val="%5."/>
+      <w:lvlJc w:val="left"/>
+      <w:pPr>
+        <w:ind w:left="3600" w:hanging="360"/>
+      </w:pPr>
+    </w:lvl>
+    <w:lvl w:ilvl="5" w:tplc="0409001B" w:tentative="1">
+      <w:start w:val="1"/>
+      <w:numFmt w:val="lowerRoman"/>
+      <w:lvlText w:val="%6."/>
+      <w:lvlJc w:val="right"/>
+      <w:pPr>
+        <w:ind w:left="4320" w:hanging="180"/>
+      </w:pPr>
+    </w:lvl>
+    <w:lvl w:ilvl="6" w:tplc="0409000F" w:tentative="1">
+      <w:start w:val="1"/>
+      <w:numFmt w:val="decimal"/>
+      <w:lvlText w:val="%7."/>
+      <w:lvlJc w:val="left"/>
+      <w:pPr>
+        <w:ind w:left="5040" w:hanging="360"/>
+      </w:pPr>
+    </w:lvl>
+    <w:lvl w:ilvl="7" w:tplc="04090019" w:tentative="1">
+      <w:start w:val="1"/>
+      <w:numFmt w:val="lowerLetter"/>
+      <w:lvlText w:val="%8."/>
+      <w:lvlJc w:val="left"/>
+      <w:pPr>
+        <w:ind w:left="5760" w:hanging="360"/>
+      </w:pPr>
+    </w:lvl>
+    <w:lvl w:ilvl="8" w:tplc="0409001B" w:tentative="1">
+      <w:start w:val="1"/>
+      <w:numFmt w:val="lowerRoman"/>
+      <w:lvlText w:val="%9."/>
+      <w:lvlJc w:val="right"/>
+      <w:pPr>
+        <w:ind w:left="6480" w:hanging="180"/>
+      </w:pPr>
+    </w:lvl>
+  </w:abstractNum>
+  <w:abstractNum w:abstractNumId="5">
+    <w:nsid w:val="6E1273E2"/>
+    <w:multiLevelType w:val="hybridMultilevel"/>
+    <w:tmpl w:val="E80A44AC"/>
     <w:lvl w:ilvl="0" w:tplc="0409000F">
       <w:start w:val="1"/>
       <w:numFmt w:val="decimal"/>
@@ -1717,6 +1879,9 @@
   </w:num>
   <w:num w:numId="5">
     <w:abstractNumId w:val="2"/>
+  </w:num>
+  <w:num w:numId="6">
+    <w:abstractNumId w:val="5"/>
   </w:num>
 </w:numbering>
 </file>

</xml_diff>